<commit_message>
pesquisas e checkpoint1 atualizado
</commit_message>
<xml_diff>
--- a/Professor Brandão/checkpoint9-10.docx
+++ b/Professor Brandão/checkpoint9-10.docx
@@ -42,13 +42,7 @@
         <w:t xml:space="preserve">. Porém, </w:t>
       </w:r>
       <w:r>
-        <w:t xml:space="preserve">estes recém-nascidos </w:t>
-      </w:r>
-      <w:r>
-        <w:t>ainda não possuem mecanismos de regulação térmica completamente desenvolvidos</w:t>
-      </w:r>
-      <w:r>
-        <w:t>, o que dificulta a análise de seu bem-estar em relação à temperatura e umidade do local, tendo em vista que a sensação térmica sentida pelos bebês pode ser bem diferente da temperatura real. Segundo pesquisas realizadas por estudantes da UFPB (Universidade Federal da Paraíba), há casos em que a sensação térmica sentida por um recém-nascido pode ser superior a 40°C, quando a temperatura no ar da incubadora é inferior a 33°C.</w:t>
+        <w:t>estes recém-nascidos ainda não possuem mecanismos de regulação térmica completamente desenvolvidos, o que dificulta a análise de seu bem-estar em relação à temperatura e umidade do local, tendo em vista que a sensação térmica sentida pelos bebês pode ser bem diferente da temperatura real. Segundo pesquisas realizadas por estudantes da UFPB (Universidade Federal da Paraíba), há casos em que a sensação térmica sentida por um recém-nascido pode ser superior a 40°C, quando a temperatura no ar da incubadora é inferior a 33°C.</w:t>
       </w:r>
     </w:p>
     <w:p>
@@ -78,10 +72,7 @@
         <w:t>Contexto</w:t>
       </w:r>
     </w:p>
-    <w:p>
-      <w:bookmarkStart w:id="0" w:name="_GoBack"/>
-      <w:bookmarkEnd w:id="0"/>
-    </w:p>
+    <w:p/>
     <w:p>
       <w:pPr>
         <w:rPr>
@@ -97,7 +88,12 @@
     </w:p>
     <w:p>
       <w:r>
-        <w:t>Através da coleta e gerenciamento dos dados de temperatura e umidade, garantir o bem-estar dos bebês prematuros.</w:t>
+        <w:t xml:space="preserve">Coletar e gerenciar os dados de temperatura e umidade das incubadoras neonatal, apresentando as informações em um sistema WEB amigável e de rápido uso, dessa forma garantindo </w:t>
+      </w:r>
+      <w:bookmarkStart w:id="0" w:name="_GoBack"/>
+      <w:bookmarkEnd w:id="0"/>
+      <w:r>
+        <w:t>o bem-estar dos bebês prematuros.</w:t>
       </w:r>
     </w:p>
     <w:sectPr>

</xml_diff>